<commit_message>
Updated numerous bugs based on feedback
</commit_message>
<xml_diff>
--- a/AINT512 Project Proposal.docx
+++ b/AINT512 Project Proposal.docx
@@ -28,6 +28,9 @@
         <w:pStyle w:val="Heading1"/>
       </w:pPr>
       <w:r>
+        <w:t xml:space="preserve">2 – </w:t>
+      </w:r>
+      <w:r>
         <w:t>Design Process:</w:t>
       </w:r>
     </w:p>
@@ -36,12 +39,27 @@
         <w:pStyle w:val="Heading2"/>
       </w:pPr>
       <w:r>
+        <w:t xml:space="preserve">2.1 – </w:t>
+      </w:r>
+      <w:r>
         <w:t>Task Domain:</w:t>
       </w:r>
     </w:p>
     <w:p>
       <w:r>
-        <w:t>The domain of the program will be to present and guide a user through a specific choose your own adventure story.</w:t>
+        <w:t xml:space="preserve">The program </w:t>
+      </w:r>
+      <w:r>
+        <w:t xml:space="preserve">domain is </w:t>
+      </w:r>
+      <w:r>
+        <w:t xml:space="preserve">to present and guide a user through a </w:t>
+      </w:r>
+      <w:r>
+        <w:t>custom-made</w:t>
+      </w:r>
+      <w:r>
+        <w:t xml:space="preserve"> choose your own adventure story.</w:t>
       </w:r>
     </w:p>
     <w:p>
@@ -49,473 +67,27 @@
         <w:pStyle w:val="Heading2"/>
       </w:pPr>
       <w:r>
+        <w:t xml:space="preserve">2.2 – </w:t>
+      </w:r>
+      <w:r>
         <w:t>Dialogue Specification / Observation:</w:t>
       </w:r>
     </w:p>
     <w:p>
       <w:r>
-        <w:t>A detailed dialogue specification</w:t>
-      </w:r>
-      <w:r>
-        <w:t>, along with a dialogue flow-chart,</w:t>
-      </w:r>
-      <w:r>
-        <w:t xml:space="preserve"> will be available upon story completion.</w:t>
-      </w:r>
-    </w:p>
-    <w:p>
-      <w:pPr>
-        <w:pStyle w:val="Heading2"/>
-      </w:pPr>
-      <w:r>
-        <w:t>Personality Specification:</w:t>
-      </w:r>
-    </w:p>
-    <w:p>
-      <w:r>
-        <w:t>The narration will be polite and well spoken.</w:t>
-      </w:r>
-    </w:p>
-    <w:p>
-      <w:pPr>
-        <w:pStyle w:val="Heading2"/>
-      </w:pPr>
-      <w:r>
-        <w:t>Grammar Design:</w:t>
-      </w:r>
-    </w:p>
-    <w:p>
-      <w:r>
-        <w:t>Several use-cases will be used to identify the user’s intentions:</w:t>
-      </w:r>
-    </w:p>
-    <w:p>
-      <w:pPr>
-        <w:pStyle w:val="ListParagraph"/>
-        <w:numPr>
-          <w:ilvl w:val="0"/>
-          <w:numId w:val="3"/>
-        </w:numPr>
-      </w:pPr>
-      <w:r>
-        <w:t>Yes / No Responses:</w:t>
-      </w:r>
-    </w:p>
-    <w:p>
-      <w:pPr>
-        <w:pStyle w:val="ListParagraph"/>
-        <w:numPr>
-          <w:ilvl w:val="1"/>
-          <w:numId w:val="3"/>
-        </w:numPr>
-      </w:pPr>
-      <w:r>
-        <w:t>Yes implies to perform the dialogue directed narrative</w:t>
-      </w:r>
-    </w:p>
-    <w:p>
-      <w:pPr>
-        <w:pStyle w:val="ListParagraph"/>
-        <w:numPr>
-          <w:ilvl w:val="1"/>
-          <w:numId w:val="3"/>
-        </w:numPr>
-      </w:pPr>
-      <w:r>
-        <w:t>No implies to perform no action</w:t>
-      </w:r>
-    </w:p>
-    <w:p>
-      <w:pPr>
-        <w:pStyle w:val="ListParagraph"/>
-        <w:numPr>
-          <w:ilvl w:val="0"/>
-          <w:numId w:val="3"/>
-        </w:numPr>
-      </w:pPr>
-      <w:r>
-        <w:t>Direct Sentence-Based Responses:</w:t>
-      </w:r>
-    </w:p>
-    <w:p>
-      <w:pPr>
-        <w:pStyle w:val="ListParagraph"/>
-        <w:numPr>
-          <w:ilvl w:val="1"/>
-          <w:numId w:val="3"/>
-        </w:numPr>
-      </w:pPr>
-      <w:r>
-        <w:t>The user explicitly responds with just the related action</w:t>
-      </w:r>
-    </w:p>
-    <w:p>
-      <w:pPr>
-        <w:pStyle w:val="ListParagraph"/>
-        <w:numPr>
-          <w:ilvl w:val="1"/>
-          <w:numId w:val="3"/>
-        </w:numPr>
-      </w:pPr>
-      <w:r>
-        <w:t>Follow the users direction if it matches a pre-scripted path, else rephrase to direct the user again</w:t>
-      </w:r>
-    </w:p>
-    <w:p>
-      <w:pPr>
-        <w:pStyle w:val="ListParagraph"/>
-        <w:numPr>
-          <w:ilvl w:val="1"/>
-          <w:numId w:val="3"/>
-        </w:numPr>
-      </w:pPr>
-      <w:r>
-        <w:t>The user may use additional descriptors</w:t>
-      </w:r>
-      <w:r>
-        <w:t>, which should be referenced in the response narration</w:t>
-      </w:r>
-    </w:p>
-    <w:p>
-      <w:pPr>
-        <w:pStyle w:val="ListParagraph"/>
-        <w:numPr>
-          <w:ilvl w:val="0"/>
-          <w:numId w:val="3"/>
-        </w:numPr>
-      </w:pPr>
-      <w:r>
-        <w:t>Indirect Sentence-Based Responses:</w:t>
-      </w:r>
-    </w:p>
-    <w:p>
-      <w:pPr>
-        <w:pStyle w:val="ListParagraph"/>
-        <w:numPr>
-          <w:ilvl w:val="1"/>
-          <w:numId w:val="3"/>
-        </w:numPr>
-      </w:pPr>
-      <w:r>
-        <w:t>The user responds with a full sentence to describe their desired action</w:t>
-      </w:r>
-    </w:p>
-    <w:p>
-      <w:pPr>
-        <w:pStyle w:val="ListParagraph"/>
-        <w:numPr>
-          <w:ilvl w:val="1"/>
-          <w:numId w:val="3"/>
-        </w:numPr>
-      </w:pPr>
-      <w:r>
-        <w:t>Keywords will be scanned for</w:t>
-      </w:r>
-    </w:p>
-    <w:p>
-      <w:pPr>
-        <w:pStyle w:val="ListParagraph"/>
-        <w:numPr>
-          <w:ilvl w:val="1"/>
-          <w:numId w:val="3"/>
-        </w:numPr>
-      </w:pPr>
-      <w:r>
-        <w:t>Should conflicting information arise, the user will be directed towards a statement that can be resolved by the code</w:t>
-      </w:r>
-    </w:p>
-    <w:p>
-      <w:pPr>
-        <w:pStyle w:val="Heading2"/>
-      </w:pPr>
-      <w:r>
-        <w:t>Dialogue Design:</w:t>
-      </w:r>
-    </w:p>
-    <w:p>
-      <w:r>
-        <w:t>Several building blocks will be utilised in the creation of the dialogue for the computer.</w:t>
-      </w:r>
-    </w:p>
-    <w:p>
-      <w:pPr>
-        <w:pStyle w:val="ListParagraph"/>
-        <w:numPr>
-          <w:ilvl w:val="0"/>
-          <w:numId w:val="2"/>
-        </w:numPr>
-      </w:pPr>
-      <w:r>
-        <w:t>Dialogue-directed texts to guide the user towards possible narrative options</w:t>
-      </w:r>
-    </w:p>
-    <w:p>
-      <w:pPr>
-        <w:pStyle w:val="ListParagraph"/>
-        <w:numPr>
-          <w:ilvl w:val="0"/>
-          <w:numId w:val="2"/>
-        </w:numPr>
-      </w:pPr>
-      <w:r>
-        <w:t>Scenes &amp; sequels to keep the users attention</w:t>
-      </w:r>
-    </w:p>
-    <w:p>
-      <w:pPr>
-        <w:pStyle w:val="ListParagraph"/>
-        <w:numPr>
-          <w:ilvl w:val="0"/>
-          <w:numId w:val="2"/>
-        </w:numPr>
-      </w:pPr>
-      <w:r>
-        <w:t>User input cues, such that the user knows when to provide input in an intuitive, non-intrusive, manner</w:t>
-      </w:r>
-    </w:p>
-    <w:p>
-      <w:pPr>
-        <w:pStyle w:val="ListParagraph"/>
-        <w:numPr>
-          <w:ilvl w:val="0"/>
-          <w:numId w:val="2"/>
-        </w:numPr>
-      </w:pPr>
-      <w:r>
-        <w:t>The use of three options at most points where a user can direct the narrative:</w:t>
-      </w:r>
-    </w:p>
-    <w:p>
-      <w:pPr>
-        <w:pStyle w:val="ListParagraph"/>
-        <w:numPr>
-          <w:ilvl w:val="1"/>
-          <w:numId w:val="2"/>
-        </w:numPr>
-      </w:pPr>
-      <w:r>
-        <w:t>Yes: The user performs the dialogue-suggested action</w:t>
-      </w:r>
-    </w:p>
-    <w:p>
-      <w:pPr>
-        <w:pStyle w:val="ListParagraph"/>
-        <w:numPr>
-          <w:ilvl w:val="1"/>
-          <w:numId w:val="2"/>
-        </w:numPr>
-      </w:pPr>
-      <w:r>
-        <w:t>No: The user performs the exact opposite of the dialogue-suggested action</w:t>
-      </w:r>
-    </w:p>
-    <w:p>
-      <w:pPr>
-        <w:pStyle w:val="ListParagraph"/>
-        <w:numPr>
-          <w:ilvl w:val="1"/>
-          <w:numId w:val="2"/>
-        </w:numPr>
-      </w:pPr>
-      <w:r>
-        <w:t>Different: The user performs some other action entirely, within reasonable relevance</w:t>
-      </w:r>
-    </w:p>
-    <w:p/>
-    <w:p>
-      <w:r>
-        <w:br w:type="page"/>
-      </w:r>
-    </w:p>
-    <w:p>
-      <w:pPr>
-        <w:pStyle w:val="Heading2"/>
-      </w:pPr>
-      <w:r>
-        <w:lastRenderedPageBreak/>
-        <w:t>Error Catching &amp; Handling:</w:t>
-      </w:r>
-    </w:p>
-    <w:p>
-      <w:r>
-        <w:t>Several errors can be expected:</w:t>
-      </w:r>
-    </w:p>
-    <w:p>
-      <w:pPr>
-        <w:pStyle w:val="ListParagraph"/>
-        <w:numPr>
-          <w:ilvl w:val="0"/>
-          <w:numId w:val="4"/>
-        </w:numPr>
-      </w:pPr>
-      <w:r>
-        <w:t>Speech to text mistranslation</w:t>
-      </w:r>
-      <w:r>
-        <w:t xml:space="preserve"> or incomplete input (e.g. user silent for prolonged period of time)</w:t>
-      </w:r>
-    </w:p>
-    <w:p>
-      <w:pPr>
-        <w:pStyle w:val="ListParagraph"/>
-        <w:numPr>
-          <w:ilvl w:val="1"/>
-          <w:numId w:val="4"/>
-        </w:numPr>
-      </w:pPr>
-      <w:r>
-        <w:t xml:space="preserve">Results in garbage in, </w:t>
-      </w:r>
-      <w:r>
-        <w:t>resulting in a high likelihood of garbage out</w:t>
-      </w:r>
-    </w:p>
-    <w:p>
-      <w:pPr>
-        <w:pStyle w:val="ListParagraph"/>
-        <w:numPr>
-          <w:ilvl w:val="1"/>
-          <w:numId w:val="4"/>
-        </w:numPr>
-      </w:pPr>
-      <w:r>
-        <w:t>Resolve with the narrator apologising for their bad hearing in a variety of different manners</w:t>
-      </w:r>
-    </w:p>
-    <w:p>
-      <w:pPr>
-        <w:pStyle w:val="ListParagraph"/>
-        <w:numPr>
-          <w:ilvl w:val="0"/>
-          <w:numId w:val="4"/>
-        </w:numPr>
-      </w:pPr>
-      <w:r>
-        <w:t>Conflicting information detected in input</w:t>
-      </w:r>
-    </w:p>
-    <w:p>
-      <w:pPr>
-        <w:pStyle w:val="ListParagraph"/>
-        <w:numPr>
-          <w:ilvl w:val="1"/>
-          <w:numId w:val="4"/>
-        </w:numPr>
-      </w:pPr>
-      <w:r>
-        <w:t>Results in an inability for the program to progress with the narrative</w:t>
-      </w:r>
-    </w:p>
-    <w:p>
-      <w:pPr>
-        <w:pStyle w:val="ListParagraph"/>
-        <w:numPr>
-          <w:ilvl w:val="1"/>
-          <w:numId w:val="4"/>
-        </w:numPr>
-      </w:pPr>
-      <w:r>
-        <w:t>Resolve with the narrator apologising for their confusion and asking for clarification by guiding them towards one of the possible narrative options they were presented with</w:t>
-      </w:r>
-    </w:p>
-    <w:p>
-      <w:pPr>
-        <w:pStyle w:val="ListParagraph"/>
-        <w:numPr>
-          <w:ilvl w:val="0"/>
-          <w:numId w:val="4"/>
-        </w:numPr>
-      </w:pPr>
-      <w:r>
-        <w:t>Incorrect or invalid input</w:t>
-      </w:r>
-    </w:p>
-    <w:p>
-      <w:pPr>
-        <w:pStyle w:val="ListParagraph"/>
-        <w:numPr>
-          <w:ilvl w:val="1"/>
-          <w:numId w:val="4"/>
-        </w:numPr>
-      </w:pPr>
-      <w:r>
-        <w:t>Results in an inability for the program to progress with the narrative</w:t>
-      </w:r>
-    </w:p>
-    <w:p>
-      <w:pPr>
-        <w:pStyle w:val="ListParagraph"/>
-        <w:numPr>
-          <w:ilvl w:val="1"/>
-          <w:numId w:val="4"/>
-        </w:numPr>
-      </w:pPr>
-      <w:r>
-        <w:t>Resolve with witty remark regarding the poor writing skills of the author and attempt to direct the user towards a valid option</w:t>
-      </w:r>
-    </w:p>
-    <w:p>
-      <w:pPr>
-        <w:pStyle w:val="Heading2"/>
-      </w:pPr>
-      <w:r>
-        <w:t>Action / Response Generation:</w:t>
-      </w:r>
-    </w:p>
-    <w:p>
-      <w:r>
-        <w:t>Responses will for the most part be pre-scripted, with the possibility to include extra story-irrelevant details mentioned by the user. For example:</w:t>
-      </w:r>
-    </w:p>
-    <w:p>
-      <w:pPr>
-        <w:pStyle w:val="ListParagraph"/>
-        <w:numPr>
-          <w:ilvl w:val="0"/>
-          <w:numId w:val="5"/>
-        </w:numPr>
-      </w:pPr>
-      <w:r>
-        <w:t>Expected: Run to the light</w:t>
-      </w:r>
-    </w:p>
-    <w:p>
-      <w:pPr>
-        <w:pStyle w:val="ListParagraph"/>
-        <w:numPr>
-          <w:ilvl w:val="0"/>
-          <w:numId w:val="5"/>
-        </w:numPr>
-      </w:pPr>
-      <w:r>
-        <w:t>User responds: Walk to the light</w:t>
-      </w:r>
-    </w:p>
-    <w:p>
-      <w:pPr>
-        <w:pStyle w:val="ListParagraph"/>
-        <w:numPr>
-          <w:ilvl w:val="0"/>
-          <w:numId w:val="5"/>
-        </w:numPr>
-      </w:pPr>
-      <w:r>
-        <w:t xml:space="preserve">Narrative response: Character </w:t>
+        <w:t xml:space="preserve">The dialogue specification, or narrative paths, can be seen in </w:t>
       </w:r>
       <w:r>
         <w:rPr>
           <w:b/>
+          <w:i/>
+          <w:color w:val="FF0000"/>
+          <w:u w:val="single"/>
         </w:rPr>
-        <w:t>walks</w:t>
-      </w:r>
-      <w:r>
-        <w:t xml:space="preserve"> to the light</w:t>
-      </w:r>
-    </w:p>
-    <w:p>
-      <w:r>
-        <w:t>The exact responses will depend on the narration previously mentioned, and the decisions made by the user. This will be modelled as a state-machine.</w:t>
+        <w:t>figure x</w:t>
+      </w:r>
+      <w:r>
+        <w:t>.</w:t>
       </w:r>
     </w:p>
     <w:p>
@@ -523,65 +95,280 @@
         <w:pStyle w:val="Heading2"/>
       </w:pPr>
       <w:r>
+        <w:t xml:space="preserve">2.3 – </w:t>
+      </w:r>
+      <w:r>
+        <w:t>Personality Specification:</w:t>
+      </w:r>
+    </w:p>
+    <w:p>
+      <w:r>
+        <w:t xml:space="preserve">The narration </w:t>
+      </w:r>
+      <w:r>
+        <w:t>used is</w:t>
+      </w:r>
+      <w:r>
+        <w:t xml:space="preserve"> polite</w:t>
+      </w:r>
+      <w:r>
+        <w:t>,</w:t>
+      </w:r>
+      <w:r>
+        <w:t xml:space="preserve"> well spoken</w:t>
+      </w:r>
+      <w:r>
+        <w:t>, and slightly humorous</w:t>
+      </w:r>
+      <w:r>
+        <w:t>.</w:t>
+      </w:r>
+    </w:p>
+    <w:p>
+      <w:pPr>
+        <w:pStyle w:val="Heading2"/>
+      </w:pPr>
+      <w:r>
+        <w:t xml:space="preserve">2.4 – </w:t>
+      </w:r>
+      <w:r>
+        <w:t>Grammar Design:</w:t>
+      </w:r>
+    </w:p>
+    <w:p>
+      <w:r>
+        <w:t>User inputs are expected to be in one of several formats. Yes and no answers either acknowledge or reject the directed narrative. Direct responses, containing a single word or a short phrase, will directly mention some aspect of the directed narrative. This will provide enough context to infer the user’s selection. Due to using language models and the bag-of-words approach, indirect responses should react similarly to the direct responses.</w:t>
+      </w:r>
+    </w:p>
+    <w:p>
+      <w:pPr>
+        <w:pStyle w:val="Heading2"/>
+      </w:pPr>
+      <w:r>
+        <w:t xml:space="preserve">2.5 – </w:t>
+      </w:r>
+      <w:r>
+        <w:t>Dialogue Design:</w:t>
+      </w:r>
+    </w:p>
+    <w:p>
+      <w:r>
+        <w:t>The dialogue, or narrative, is built up using a variety of techniques. Specifically scenes, sequels, directed dialogues, user input and computer processing cues, and</w:t>
+      </w:r>
+      <w:r>
+        <w:t xml:space="preserve"> the three standard options for narratives in choose your own adventures</w:t>
+      </w:r>
+      <w:r>
+        <w:t>.</w:t>
+      </w:r>
+    </w:p>
+    <w:p>
+      <w:r>
+        <w:t>S</w:t>
+      </w:r>
+      <w:r>
+        <w:t>cene</w:t>
+      </w:r>
+      <w:r>
+        <w:t>s</w:t>
+      </w:r>
+      <w:r>
+        <w:t xml:space="preserve"> a</w:t>
+      </w:r>
+      <w:r>
+        <w:t>re moments</w:t>
+      </w:r>
+      <w:r>
+        <w:t xml:space="preserve"> of conflict</w:t>
+      </w:r>
+      <w:r>
+        <w:t xml:space="preserve"> or hardship</w:t>
+      </w:r>
+      <w:r>
+        <w:t xml:space="preserve">, </w:t>
+      </w:r>
+      <w:r>
+        <w:t xml:space="preserve">experiences </w:t>
+      </w:r>
+      <w:r>
+        <w:t xml:space="preserve">by </w:t>
+      </w:r>
+      <w:r>
+        <w:t xml:space="preserve">both the </w:t>
+      </w:r>
+      <w:r>
+        <w:t xml:space="preserve">character and </w:t>
+      </w:r>
+      <w:r>
+        <w:t xml:space="preserve">the </w:t>
+      </w:r>
+      <w:r>
+        <w:t>reader.</w:t>
+      </w:r>
+      <w:r>
+        <w:t xml:space="preserve"> Sequels present the </w:t>
+      </w:r>
+      <w:r>
+        <w:t xml:space="preserve">character’s reaction to the </w:t>
+      </w:r>
+      <w:r>
+        <w:t xml:space="preserve">previous </w:t>
+      </w:r>
+      <w:r>
+        <w:t xml:space="preserve">scene, </w:t>
+      </w:r>
+      <w:r>
+        <w:t xml:space="preserve">and set up motivations for the next scene. Directed dialogues guide the user towards available narrative options without having to list them. User input and computer processing cues alert the user to internal states of the computer, allowing them to interact at valid times without being frustrated at slow responses. Finally, the three standard options are ‘yes’, following the directed narrative, ‘no’, doing the exact opposite of the directed narrative, and ‘something else’, which are alternative options that a user might try in such a scenario. </w:t>
+      </w:r>
+      <w:r>
+        <w:t>These alternatives may often be equivalent to asking ‘what else can I do’, such as saying ‘look around’. Deducing valid alternatives comes down to narrative choice and play-tester feedback.</w:t>
+      </w:r>
+    </w:p>
+    <w:p>
+      <w:pPr>
+        <w:pStyle w:val="Heading2"/>
+      </w:pPr>
+      <w:r>
+        <w:t xml:space="preserve">2.6 – </w:t>
+      </w:r>
+      <w:r>
+        <w:t>Error Catching &amp; Handling:</w:t>
+      </w:r>
+    </w:p>
+    <w:p>
+      <w:r>
+        <w:t>The program distinguishes between four types of errors. The simplest of these is silence, whereby no input is provided by the user. Under this condition, the program displays a note of the silence and continues to wait for user input again. Any other response would interfere with the user’s immersion within the game.</w:t>
+      </w:r>
+    </w:p>
+    <w:p>
+      <w:r>
+        <w:t xml:space="preserve">Another error type results from non-vocal, or unintelligible, inputs. Again, to prevent a break in immersion, these errors are simply ignored. However, should the confidence of a translation from such inputs be high enough, the </w:t>
+      </w:r>
+      <w:r>
+        <w:t>error will become a mistranslation. Incorrect responses would also fall under this category. These errors are difficult to detect due to the nature of language models and the bag-of-words algorithm, and is further compounded with the addition of synonyms for each narrative option. Should no valid selection be identified, a user error is raised, and the user is kindly asked to try again in a variety of different methods.</w:t>
+      </w:r>
+    </w:p>
+    <w:p>
+      <w:r>
+        <w:lastRenderedPageBreak/>
+        <w:t>The final error occurs when multiple narrative options are identified given the users input. This is considered a creator error as most inputs will be valid, but poor word weightings within the program prevented a correct assignment. The program humorously apologises and asks the user to rephrase their input in an attempt to prevent the error occurring again.</w:t>
+      </w:r>
+    </w:p>
+    <w:p>
+      <w:pPr>
+        <w:pStyle w:val="Heading2"/>
+      </w:pPr>
+      <w:r>
+        <w:t xml:space="preserve">2.7 – </w:t>
+      </w:r>
+      <w:r>
+        <w:t>Action / Response Generation:</w:t>
+      </w:r>
+    </w:p>
+    <w:p>
+      <w:r>
+        <w:t xml:space="preserve">Responses </w:t>
+      </w:r>
+      <w:r>
+        <w:t>are</w:t>
+      </w:r>
+      <w:r>
+        <w:t xml:space="preserve"> entirely pre-scripted. Certain sections </w:t>
+      </w:r>
+      <w:r>
+        <w:t>can</w:t>
+      </w:r>
+      <w:r>
+        <w:t xml:space="preserve"> change based on internal states within the program, such as ‘how many times the user has been to this part of the narrative before’. The only exception to this is the user error</w:t>
+      </w:r>
+      <w:r>
+        <w:t>, which can help</w:t>
+      </w:r>
+      <w:r>
+        <w:t xml:space="preserve"> in </w:t>
+      </w:r>
+      <w:r>
+        <w:t xml:space="preserve">one of </w:t>
+      </w:r>
+      <w:r>
+        <w:t>two ways</w:t>
+      </w:r>
+      <w:r>
+        <w:t>.</w:t>
+      </w:r>
+      <w:r>
+        <w:t xml:space="preserve"> </w:t>
+      </w:r>
+      <w:r>
+        <w:t xml:space="preserve">These are either </w:t>
+      </w:r>
+      <w:r>
+        <w:t xml:space="preserve">confirmation </w:t>
+      </w:r>
+      <w:r>
+        <w:t>of the computer mishearing the user</w:t>
+      </w:r>
+      <w:r>
+        <w:t xml:space="preserve">, or verification that the computer </w:t>
+      </w:r>
+      <w:r>
+        <w:t>heard</w:t>
+      </w:r>
+      <w:r>
+        <w:t xml:space="preserve"> correctly</w:t>
+      </w:r>
+      <w:r>
+        <w:t>, but the desired path wa</w:t>
+      </w:r>
+      <w:r>
+        <w:t>s invalid.</w:t>
+      </w:r>
+    </w:p>
+    <w:p>
+      <w:pPr>
+        <w:pStyle w:val="Heading2"/>
+      </w:pPr>
+      <w:r>
+        <w:t xml:space="preserve">2.8 – </w:t>
+      </w:r>
+      <w:r>
         <w:t>User Evaluations:</w:t>
       </w:r>
     </w:p>
     <w:p>
       <w:r>
-        <w:t>It is recognised that the speech to text process is likely to be the most error prone. As such, evaluation will be completed with two experiments. The first experiment will have a human translator performing the role of the speech to text translation. The second experiment will directly use the speech to text translation software with a different set of users. This allows for an independent analysis of the core system with and without the speech to text errors.</w:t>
-      </w:r>
-    </w:p>
-    <w:p>
-      <w:r>
-        <w:t>Assessments will record</w:t>
-      </w:r>
-      <w:r>
-        <w:t>:</w:t>
-      </w:r>
-    </w:p>
-    <w:p>
-      <w:pPr>
-        <w:pStyle w:val="ListParagraph"/>
-        <w:numPr>
-          <w:ilvl w:val="0"/>
-          <w:numId w:val="6"/>
-        </w:numPr>
-      </w:pPr>
-      <w:r>
-        <w:t>T</w:t>
-      </w:r>
-      <w:r>
-        <w:t xml:space="preserve">he number of successful and failed </w:t>
-      </w:r>
-      <w:r>
-        <w:t>dialogues</w:t>
-      </w:r>
-    </w:p>
-    <w:p>
-      <w:pPr>
-        <w:pStyle w:val="ListParagraph"/>
-        <w:numPr>
-          <w:ilvl w:val="0"/>
-          <w:numId w:val="6"/>
-        </w:numPr>
-      </w:pPr>
-      <w:r>
-        <w:t>The type of interaction (yes / no, or [in]direct sentence responses)</w:t>
-      </w:r>
-    </w:p>
-    <w:p>
-      <w:pPr>
-        <w:pStyle w:val="ListParagraph"/>
-        <w:numPr>
-          <w:ilvl w:val="0"/>
-          <w:numId w:val="6"/>
-        </w:numPr>
-      </w:pPr>
-      <w:r>
-        <w:t>The frequency of each ending occurrence</w:t>
-      </w:r>
-    </w:p>
-    <w:p>
+        <w:t xml:space="preserve">Three evaluation metrics have been generated. </w:t>
+      </w:r>
+      <w:r>
+        <w:t>The first is a measure of how successfully the program infers the correct narrative selection based on the users input. The second metric categorises user inputs, and the third provides the likelihood of a user entering a particular section of the narrative</w:t>
+      </w:r>
+      <w:r>
+        <w:t>.</w:t>
+      </w:r>
+    </w:p>
+    <w:p>
+      <w:r>
+        <w:t>The program can make four possible inference types</w:t>
+      </w:r>
+      <w:r>
+        <w:t xml:space="preserve"> using two parameters</w:t>
+      </w:r>
+      <w:r>
+        <w:t xml:space="preserve">. If the </w:t>
+      </w:r>
+      <w:r>
+        <w:t>translation is a somewhat accurate representation of what the user actually said, then it is considered ‘true’, otherwise, it is considered ‘false’. If the program selects the intended narrative option it is considered ‘correct’, otherwise, it is considered ‘incorrect’.</w:t>
+      </w:r>
+    </w:p>
+    <w:p>
+      <w:r>
+        <w:t>User inputs are categorised into three types: a ‘yes’ / ‘no’ type if the users inputs roughly translate to such simple statements; a sentence-based director type, where the user explicitly state the character by name or by pronoun; and finally, a sentence-based actor type, where the user could be immersing themselves into the game.</w:t>
+      </w:r>
+    </w:p>
+    <w:p>
+      <w:r>
+        <w:t>The third metric is a simple histogram over the different sections of the narrative covered.</w:t>
+      </w:r>
       <w:bookmarkStart w:id="0" w:name="_GoBack"/>
       <w:bookmarkEnd w:id="0"/>
     </w:p>

</xml_diff>

<commit_message>
Version 1.4.3 & Analysis of play-tests
</commit_message>
<xml_diff>
--- a/AINT512 Project Proposal.docx
+++ b/AINT512 Project Proposal.docx
@@ -87,15 +87,7 @@
         <w:pStyle w:val="Heading2"/>
       </w:pPr>
       <w:r>
-        <w:t xml:space="preserve">1.2 – Speech </w:t>
-      </w:r>
-      <w:proofErr w:type="gramStart"/>
-      <w:r>
-        <w:t>To</w:t>
-      </w:r>
-      <w:proofErr w:type="gramEnd"/>
-      <w:r>
-        <w:t xml:space="preserve"> Text Design</w:t>
+        <w:t>1.2 – Speech To Text Design</w:t>
       </w:r>
     </w:p>
     <w:p>
@@ -103,15 +95,7 @@
         <w:t>Grammars were originally used for th</w:t>
       </w:r>
       <w:r>
-        <w:t>e speech to text algorithm, as parsing several grammars allows for a direct connection between an expected sentence and the desired action of the user. However, due to the wide variety of possible input phrases a user could generate for a given scenario in game, grammars were deemed infeasible. To generate a suitable textual corpus, a grammar of synonyms was generated for each word. Inflexions, such as ‘umm’, were inserted between each word as a conditional. The number of possibilities that needed to be scanned by the grammar amounted to several minutes’ worth of processing</w:t>
-      </w:r>
-      <w:proofErr w:type="gramStart"/>
-      <w:r>
-        <w:t>;</w:t>
-      </w:r>
-      <w:proofErr w:type="gramEnd"/>
-      <w:r>
-        <w:t xml:space="preserve"> an </w:t>
+        <w:t xml:space="preserve">e speech to text algorithm, as parsing several grammars allows for a direct connection between an expected sentence and the desired action of the user. However, due to the wide variety of possible input phrases a user could generate for a given scenario in game, grammars were deemed infeasible. To generate a suitable textual corpus, a grammar of synonyms was generated for each word. Inflexions, such as ‘umm’, were inserted between each word as a conditional. The number of possibilities that needed to be scanned by the grammar amounted to several minutes’ worth of processing; an </w:t>
       </w:r>
       <w:r>
         <w:t>unreasonable amount of time for any user to be expected to wait.</w:t>
@@ -147,13 +131,8 @@
       <w:pPr>
         <w:pStyle w:val="Heading2"/>
       </w:pPr>
-      <w:proofErr w:type="gramStart"/>
-      <w:r>
-        <w:t>2.1</w:t>
-      </w:r>
-      <w:proofErr w:type="gramEnd"/>
-      <w:r>
-        <w:t xml:space="preserve"> – </w:t>
+      <w:r>
+        <w:t xml:space="preserve">2.1 – </w:t>
       </w:r>
       <w:r>
         <w:t>Basics:</w:t>
@@ -193,10 +172,7 @@
         <w:t>Dialogue Specification:</w:t>
       </w:r>
       <w:r>
-        <w:t xml:space="preserve"> </w:t>
-      </w:r>
-      <w:r>
-        <w:t xml:space="preserve">The dialogue specification, or narrative paths, can be seen in </w:t>
+        <w:t xml:space="preserve"> The dialogue specification, or narrative paths, can be seen in </w:t>
       </w:r>
       <w:r>
         <w:rPr>
@@ -207,29 +183,18 @@
         </w:rPr>
         <w:t>figure x</w:t>
       </w:r>
-      <w:proofErr w:type="gramStart"/>
       <w:r>
         <w:t>.</w:t>
       </w:r>
-      <w:proofErr w:type="gramEnd"/>
       <w:r>
         <w:br/>
       </w:r>
-      <w:bookmarkStart w:id="0" w:name="_GoBack"/>
-      <w:bookmarkEnd w:id="0"/>
       <w:r>
         <w:rPr>
           <w:b/>
           <w:i/>
         </w:rPr>
-        <w:t>Personality Specification</w:t>
-      </w:r>
-      <w:r>
-        <w:rPr>
-          <w:b/>
-          <w:i/>
-        </w:rPr>
-        <w:t>:</w:t>
+        <w:t>Personality Specification:</w:t>
       </w:r>
       <w:r>
         <w:t xml:space="preserve"> </w:t>
@@ -260,14 +225,12 @@
       <w:pPr>
         <w:pStyle w:val="Heading2"/>
       </w:pPr>
-      <w:proofErr w:type="gramStart"/>
       <w:r>
         <w:t>2.</w:t>
       </w:r>
       <w:r>
         <w:t>2</w:t>
       </w:r>
-      <w:proofErr w:type="gramEnd"/>
       <w:r>
         <w:t xml:space="preserve"> – </w:t>
       </w:r>
@@ -277,26 +240,16 @@
     </w:p>
     <w:p>
       <w:r>
-        <w:t xml:space="preserve">User inputs are expected to be in one of several formats. Yes and no answers either acknowledge or reject the directed narrative. Direct responses, containing a single word or a short phrase, will directly mention some aspect of the directed narrative. This will provide enough </w:t>
-      </w:r>
-      <w:proofErr w:type="gramStart"/>
-      <w:r>
-        <w:t>context</w:t>
-      </w:r>
-      <w:proofErr w:type="gramEnd"/>
-      <w:r>
-        <w:t xml:space="preserve"> to infer the user’s selection. Due to using language models and the bag-of-words approach, indirect responses should react similarly to the direct responses.</w:t>
+        <w:t>User inputs are expected to be in one of several formats. Yes and no answers either acknowledge or reject the directed narrative. Direct responses, containing a single word or a short phrase, will directly mention some aspect of the directed narrative. This will provide enough context to infer the user’s selection. Due to using language models and the bag-of-words approach, indirect responses should react similarly to the direct responses.</w:t>
       </w:r>
     </w:p>
     <w:p>
       <w:pPr>
         <w:pStyle w:val="Heading2"/>
       </w:pPr>
-      <w:proofErr w:type="gramStart"/>
       <w:r>
         <w:t>2.3</w:t>
       </w:r>
-      <w:proofErr w:type="gramEnd"/>
       <w:r>
         <w:t xml:space="preserve"> – </w:t>
       </w:r>
@@ -327,11 +280,9 @@
       <w:pPr>
         <w:pStyle w:val="Heading2"/>
       </w:pPr>
-      <w:proofErr w:type="gramStart"/>
       <w:r>
         <w:t>2.4</w:t>
       </w:r>
-      <w:proofErr w:type="gramEnd"/>
       <w:r>
         <w:t xml:space="preserve"> – </w:t>
       </w:r>
@@ -361,11 +312,9 @@
       <w:pPr>
         <w:pStyle w:val="Heading2"/>
       </w:pPr>
-      <w:proofErr w:type="gramStart"/>
       <w:r>
         <w:t>2.5</w:t>
       </w:r>
-      <w:proofErr w:type="gramEnd"/>
       <w:r>
         <w:t xml:space="preserve"> – </w:t>
       </w:r>
@@ -436,12 +385,10 @@
       <w:pPr>
         <w:pStyle w:val="Heading2"/>
       </w:pPr>
-      <w:proofErr w:type="gramStart"/>
       <w:r>
         <w:lastRenderedPageBreak/>
         <w:t>2.6</w:t>
       </w:r>
-      <w:proofErr w:type="gramEnd"/>
       <w:r>
         <w:t xml:space="preserve"> – </w:t>
       </w:r>
@@ -476,7 +423,15 @@
     </w:p>
     <w:p>
       <w:r>
-        <w:t>User inputs are categorised into three types: a ‘yes’ / ‘no’ type if the users inputs roughly translate to such simple statements; a sentence-based director type, where the user explicitly state the character by name or by pronoun; and finally, a sentence-based actor type, where the user could be immersing themselves into the game.</w:t>
+        <w:t xml:space="preserve">User inputs are categorised into three types: a ‘yes’ / ‘no’ type if the users inputs roughly translate to such simple statements; a sentence-based director type, where the user </w:t>
+      </w:r>
+      <w:r>
+        <w:t>explicitly instructs the character to do something</w:t>
+      </w:r>
+      <w:bookmarkStart w:id="0" w:name="_GoBack"/>
+      <w:bookmarkEnd w:id="0"/>
+      <w:r>
+        <w:t>; and finally, a sentence-based actor type, where the user could be immersing themselves into the game.</w:t>
       </w:r>
     </w:p>
     <w:p>

</xml_diff>